<commit_message>
added dynamic media templates and other activity improvements, corrections
</commit_message>
<xml_diff>
--- a/tools/merge-markdown/merged/Instructor Notes.docx
+++ b/tools/merge-markdown/merged/Instructor Notes.docx
@@ -59,7 +59,7 @@
         <w:pStyle w:val="FirstParagraph"/>
       </w:pPr>
       <w:r>
-        <w:t xml:space="preserve">Last auto-generated 12/17/2025 by</w:t>
+        <w:t xml:space="preserve">Last auto-generated 12/19/2025 by</w:t>
       </w:r>
       <w:r>
         <w:t xml:space="preserve"> </w:t>
@@ -90,17 +90,17 @@
         <w:pStyle w:val="FirstParagraph"/>
       </w:pPr>
       <w:r>
-        <w:t xml:space="preserve">You will need an AEMaaCS instance to support the media exercises.</w:t>
+        <w:t xml:space="preserve">Standard ADLS AEMaaCS MPaaS instance with enduser content.</w:t>
       </w:r>
     </w:p>
     <w:bookmarkEnd w:id="21"/>
-    <w:bookmarkStart w:id="25" w:name="shortfalls-prep-needed"/>
+    <w:bookmarkStart w:id="22" w:name="permissions"/>
     <w:p>
       <w:pPr>
         <w:pStyle w:val="Heading3"/>
       </w:pPr>
       <w:r>
-        <w:t xml:space="preserve">Shortfalls / prep needed</w:t>
+        <w:t xml:space="preserve">Permissions</w:t>
       </w:r>
     </w:p>
     <w:p>
@@ -108,732 +108,40 @@
         <w:pStyle w:val="FirstParagraph"/>
       </w:pPr>
       <w:r>
-        <w:t xml:space="preserve">The exercises do not include the Apps and there is no demo script, so you will need to test these out and ideally give short demos</w:t>
+        <w:t xml:space="preserve">Assign users to the Assets Power Users profile.</w:t>
+      </w:r>
+      <w:r>
+        <w:t xml:space="preserve"> </w:t>
+      </w:r>
+      <w:r>
+        <w:t xml:space="preserve">Assign users to the AEM Author ? profile</w:t>
+      </w:r>
+    </w:p>
+    <w:bookmarkEnd w:id="22"/>
+    <w:bookmarkStart w:id="23" w:name="setup"/>
+    <w:p>
+      <w:pPr>
+        <w:pStyle w:val="Heading3"/>
+      </w:pPr>
+      <w:r>
+        <w:t xml:space="preserve">Setup</w:t>
       </w:r>
     </w:p>
     <w:p>
       <w:pPr>
-        <w:numPr>
-          <w:ilvl w:val="0"/>
-          <w:numId w:val="1001"/>
-        </w:numPr>
-      </w:pPr>
-      <w:hyperlink r:id="rId22">
-        <w:r>
-          <w:rPr>
-            <w:rStyle w:val="Hyperlink"/>
-          </w:rPr>
-          <w:t xml:space="preserve">Import</w:t>
-        </w:r>
-      </w:hyperlink>
-      <w:r>
-        <w:t xml:space="preserve">: you can show this by importing the query index of WKND: https://main–wknd–hlxsites.hlx.live/query-index.json?limit=-1 . Note that this does not import all files, just the ones listed in the index, so you won’t magically have a working weekend site to show, but it’s good enough to demo the import process.</w:t>
+        <w:pStyle w:val="FirstParagraph"/>
+      </w:pPr>
+      <w:r>
+        <w:t xml:space="preserve">Install Dynamic Media</w:t>
+      </w:r>
+      <w:r>
+        <w:t xml:space="preserve"> </w:t>
+      </w:r>
+      <w:r>
+        <w:t xml:space="preserve">Nice to have: Configure Smartcrops and a greyscale dynamic rendition (so students see these in the AssetsView UI)</w:t>
       </w:r>
     </w:p>
-    <w:p>
-      <w:pPr>
-        <w:numPr>
-          <w:ilvl w:val="0"/>
-          <w:numId w:val="1001"/>
-        </w:numPr>
-      </w:pPr>
-      <w:hyperlink r:id="rId23">
-        <w:r>
-          <w:rPr>
-            <w:rStyle w:val="Hyperlink"/>
-          </w:rPr>
-          <w:t xml:space="preserve">Bulk Operations</w:t>
-        </w:r>
-      </w:hyperlink>
-      <w:r>
-        <w:t xml:space="preserve">: Show operations dropdown (bottom right) and describe the need (e.g. bulk publishing not possible via normal UI / sidekick)</w:t>
-      </w:r>
-    </w:p>
-    <w:p>
-      <w:pPr>
-        <w:numPr>
-          <w:ilvl w:val="0"/>
-          <w:numId w:val="1001"/>
-        </w:numPr>
-      </w:pPr>
-      <w:hyperlink r:id="rId24">
-        <w:r>
-          <w:rPr>
-            <w:rStyle w:val="Hyperlink"/>
-          </w:rPr>
-          <w:t xml:space="preserve">Snapshots</w:t>
-        </w:r>
-      </w:hyperlink>
-      <w:r>
-        <w:t xml:space="preserve">: This is the biggest gap in the course. Snapshots are complex compared to other authoring features and a demo will be significant effort. The presentation currently uses an 7 minute extract from a video from April 2025 https://www.youtube.com/watch?v=bJvQ0UfeHp8 (21:54). It’s actually a nice way to introduce people to Chris Millar, a driving force behind DA, and that can be an excuse for using video!</w:t>
-      </w:r>
-    </w:p>
-    <w:bookmarkEnd w:id="25"/>
-    <w:bookmarkStart w:id="37" w:name="setup"/>
-    <w:p>
-      <w:pPr>
-        <w:pStyle w:val="Heading3"/>
-      </w:pPr>
-      <w:r>
-        <w:t xml:space="preserve">Setup</w:t>
-      </w:r>
-    </w:p>
-    <w:bookmarkStart w:id="29" w:name="setup-assets"/>
-    <w:p>
-      <w:pPr>
-        <w:pStyle w:val="Heading4"/>
-      </w:pPr>
-      <w:r>
-        <w:t xml:space="preserve">Setup Assets</w:t>
-      </w:r>
-    </w:p>
-    <w:p>
-      <w:pPr>
-        <w:numPr>
-          <w:ilvl w:val="0"/>
-          <w:numId w:val="1002"/>
-        </w:numPr>
-        <w:pStyle w:val="Compact"/>
-      </w:pPr>
-      <w:r>
-        <w:t xml:space="preserve">Set an environment config in AEM, via the Configuration tab for the instance in Cloudmanager.</w:t>
-      </w:r>
-    </w:p>
-    <w:p>
-      <w:pPr>
-        <w:numPr>
-          <w:ilvl w:val="0"/>
-          <w:numId w:val="1002"/>
-        </w:numPr>
-        <w:pStyle w:val="Compact"/>
-      </w:pPr>
-      <w:r>
-        <w:t xml:space="preserve">Environment Configuration:</w:t>
-      </w:r>
-      <w:r>
-        <w:t xml:space="preserve"> </w:t>
-      </w:r>
-      <w:r>
-        <w:rPr>
-          <w:rStyle w:val="VerbatimChar"/>
-        </w:rPr>
-        <w:t xml:space="preserve">ADOBE_PROVIDED_CLIENT_ID | darkalley | All | Variable</w:t>
-      </w:r>
-      <w:r>
-        <w:t xml:space="preserve">.</w:t>
-      </w:r>
-    </w:p>
-    <w:p>
-      <w:pPr>
-        <w:pStyle w:val="FirstParagraph"/>
-      </w:pPr>
-      <w:r>
-        <w:drawing>
-          <wp:inline>
-            <wp:extent cx="5943600" cy="4181322"/>
-            <wp:effectExtent b="0" l="0" r="0" t="0"/>
-            <wp:docPr descr="" title="" id="27" name="Picture"/>
-            <a:graphic>
-              <a:graphicData uri="http://schemas.openxmlformats.org/drawingml/2006/picture">
-                <pic:pic>
-                  <pic:nvPicPr>
-                    <pic:cNvPr descr="/home/runner/workspace/cli/readme_assets/aemaacs_config.png" id="28" name="Picture"/>
-                    <pic:cNvPicPr>
-                      <a:picLocks noChangeArrowheads="1" noChangeAspect="1"/>
-                    </pic:cNvPicPr>
-                  </pic:nvPicPr>
-                  <pic:blipFill>
-                    <a:blip r:embed="rId26"/>
-                    <a:stretch>
-                      <a:fillRect/>
-                    </a:stretch>
-                  </pic:blipFill>
-                  <pic:spPr bwMode="auto">
-                    <a:xfrm>
-                      <a:off x="0" y="0"/>
-                      <a:ext cx="5943600" cy="4181322"/>
-                    </a:xfrm>
-                    <a:prstGeom prst="rect">
-                      <a:avLst/>
-                    </a:prstGeom>
-                    <a:noFill/>
-                    <a:ln w="9525">
-                      <a:noFill/>
-                      <a:headEnd/>
-                      <a:tailEnd/>
-                    </a:ln>
-                  </pic:spPr>
-                </pic:pic>
-              </a:graphicData>
-            </a:graphic>
-          </wp:inline>
-        </w:drawing>
-      </w:r>
-    </w:p>
-    <w:bookmarkEnd w:id="29"/>
-    <w:bookmarkStart w:id="31" w:name="setup-da"/>
-    <w:p>
-      <w:pPr>
-        <w:pStyle w:val="Heading4"/>
-      </w:pPr>
-      <w:r>
-        <w:t xml:space="preserve">Setup DA</w:t>
-      </w:r>
-    </w:p>
-    <w:p>
-      <w:pPr>
-        <w:numPr>
-          <w:ilvl w:val="0"/>
-          <w:numId w:val="1003"/>
-        </w:numPr>
-        <w:pStyle w:val="Compact"/>
-      </w:pPr>
-      <w:r>
-        <w:t xml:space="preserve">In not already done, create a Github</w:t>
-      </w:r>
-      <w:r>
-        <w:t xml:space="preserve"> </w:t>
-      </w:r>
-      <w:r>
-        <w:rPr>
-          <w:bCs/>
-          <w:b/>
-        </w:rPr>
-        <w:t xml:space="preserve">organisation</w:t>
-      </w:r>
-      <w:r>
-        <w:t xml:space="preserve"> </w:t>
-      </w:r>
-      <w:r>
-        <w:t xml:space="preserve">for your DA site, your vlab IMS Org, e.g. vlab17-emea.</w:t>
-      </w:r>
-    </w:p>
-    <w:p>
-      <w:pPr>
-        <w:numPr>
-          <w:ilvl w:val="0"/>
-          <w:numId w:val="1003"/>
-        </w:numPr>
-        <w:pStyle w:val="Compact"/>
-      </w:pPr>
-      <w:r>
-        <w:t xml:space="preserve">Similarly to other EDS exercises, create a public repo</w:t>
-      </w:r>
-      <w:r>
-        <w:t xml:space="preserve"> </w:t>
-      </w:r>
-      <w:r>
-        <w:rPr>
-          <w:iCs/>
-          <w:i/>
-        </w:rPr>
-        <w:t xml:space="preserve">da-getting-started</w:t>
-      </w:r>
-      <w:r>
-        <w:t xml:space="preserve"> </w:t>
-      </w:r>
-      <w:r>
-        <w:t xml:space="preserve">using the template https://github.com/aemsites/da-block-collection</w:t>
-      </w:r>
-    </w:p>
-    <w:p>
-      <w:pPr>
-        <w:numPr>
-          <w:ilvl w:val="0"/>
-          <w:numId w:val="1003"/>
-        </w:numPr>
-        <w:pStyle w:val="Compact"/>
-      </w:pPr>
-      <w:r>
-        <w:t xml:space="preserve">Edit the fstab.yaml file and change the mount URL to</w:t>
-      </w:r>
-      <w:r>
-        <w:t xml:space="preserve"> </w:t>
-      </w:r>
-      <w:r>
-        <w:rPr>
-          <w:rStyle w:val="VerbatimChar"/>
-        </w:rPr>
-        <w:t xml:space="preserve">https://content.da.live/&lt;your github org&gt;/da-getting-started/</w:t>
-      </w:r>
-    </w:p>
-    <w:p>
-      <w:pPr>
-        <w:numPr>
-          <w:ilvl w:val="0"/>
-          <w:numId w:val="1003"/>
-        </w:numPr>
-        <w:pStyle w:val="Compact"/>
-      </w:pPr>
-      <w:r>
-        <w:t xml:space="preserve">Add your new repo to</w:t>
-      </w:r>
-      <w:r>
-        <w:t xml:space="preserve"> </w:t>
-      </w:r>
-      <w:hyperlink r:id="rId30">
-        <w:r>
-          <w:rPr>
-            <w:rStyle w:val="Hyperlink"/>
-          </w:rPr>
-          <w:t xml:space="preserve">AEM Code Sync</w:t>
-        </w:r>
-      </w:hyperlink>
-    </w:p>
-    <w:p>
-      <w:pPr>
-        <w:numPr>
-          <w:ilvl w:val="0"/>
-          <w:numId w:val="1003"/>
-        </w:numPr>
-        <w:pStyle w:val="Compact"/>
-      </w:pPr>
-      <w:r>
-        <w:t xml:space="preserve">Navigate to</w:t>
-      </w:r>
-      <w:r>
-        <w:t xml:space="preserve"> </w:t>
-      </w:r>
-      <w:r>
-        <w:rPr>
-          <w:iCs/>
-          <w:i/>
-        </w:rPr>
-        <w:t xml:space="preserve">https://da.live</w:t>
-      </w:r>
-      <w:r>
-        <w:t xml:space="preserve">, sign in (top right) and choose your Vlab Org</w:t>
-      </w:r>
-    </w:p>
-    <w:p>
-      <w:pPr>
-        <w:numPr>
-          <w:ilvl w:val="0"/>
-          <w:numId w:val="1003"/>
-        </w:numPr>
-        <w:pStyle w:val="Compact"/>
-      </w:pPr>
-      <w:r>
-        <w:t xml:space="preserve">Click</w:t>
-      </w:r>
-      <w:r>
-        <w:t xml:space="preserve"> </w:t>
-      </w:r>
-      <w:r>
-        <w:rPr>
-          <w:iCs/>
-          <w:i/>
-        </w:rPr>
-        <w:t xml:space="preserve">add new</w:t>
-      </w:r>
-      <w:r>
-        <w:t xml:space="preserve"> </w:t>
-      </w:r>
-      <w:r>
-        <w:t xml:space="preserve">at the bottom right of the page</w:t>
-      </w:r>
-    </w:p>
-    <w:p>
-      <w:pPr>
-        <w:numPr>
-          <w:ilvl w:val="0"/>
-          <w:numId w:val="1003"/>
-        </w:numPr>
-        <w:pStyle w:val="Compact"/>
-      </w:pPr>
-      <w:r>
-        <w:t xml:space="preserve">Add your gihub URL to the</w:t>
-      </w:r>
-      <w:r>
-        <w:t xml:space="preserve"> </w:t>
-      </w:r>
-      <w:r>
-        <w:rPr>
-          <w:iCs/>
-          <w:i/>
-        </w:rPr>
-        <w:t xml:space="preserve">AEM Codebase</w:t>
-      </w:r>
-      <w:r>
-        <w:t xml:space="preserve"> </w:t>
-      </w:r>
-      <w:r>
-        <w:t xml:space="preserve">text field, eg.</w:t>
-      </w:r>
-      <w:r>
-        <w:t xml:space="preserve"> </w:t>
-      </w:r>
-      <w:r>
-        <w:rPr>
-          <w:rStyle w:val="VerbatimChar"/>
-        </w:rPr>
-        <w:t xml:space="preserve">https://github.com/&lt;your github org&gt;/da-getting-started</w:t>
-      </w:r>
-      <w:r>
-        <w:t xml:space="preserve">) and click</w:t>
-      </w:r>
-      <w:r>
-        <w:t xml:space="preserve"> </w:t>
-      </w:r>
-      <w:r>
-        <w:rPr>
-          <w:iCs/>
-          <w:i/>
-        </w:rPr>
-        <w:t xml:space="preserve">go</w:t>
-      </w:r>
-    </w:p>
-    <w:p>
-      <w:pPr>
-        <w:numPr>
-          <w:ilvl w:val="0"/>
-          <w:numId w:val="1003"/>
-        </w:numPr>
-        <w:pStyle w:val="Compact"/>
-      </w:pPr>
-      <w:r>
-        <w:t xml:space="preserve">Highlight</w:t>
-      </w:r>
-      <w:r>
-        <w:t xml:space="preserve"> </w:t>
-      </w:r>
-      <w:r>
-        <w:rPr>
-          <w:iCs/>
-          <w:i/>
-        </w:rPr>
-        <w:t xml:space="preserve">AEM Block Collection</w:t>
-      </w:r>
-      <w:r>
-        <w:t xml:space="preserve"> </w:t>
-      </w:r>
-      <w:r>
-        <w:t xml:space="preserve">and click</w:t>
-      </w:r>
-      <w:r>
-        <w:t xml:space="preserve"> </w:t>
-      </w:r>
-      <w:r>
-        <w:rPr>
-          <w:iCs/>
-          <w:i/>
-        </w:rPr>
-        <w:t xml:space="preserve">Make something wonderful</w:t>
-      </w:r>
-      <w:r>
-        <w:t xml:space="preserve">.</w:t>
-      </w:r>
-    </w:p>
-    <w:p>
-      <w:pPr>
-        <w:numPr>
-          <w:ilvl w:val="0"/>
-          <w:numId w:val="1003"/>
-        </w:numPr>
-        <w:pStyle w:val="Compact"/>
-      </w:pPr>
-      <w:r>
-        <w:t xml:space="preserve">Open your site, eg.</w:t>
-      </w:r>
-      <w:r>
-        <w:t xml:space="preserve"> </w:t>
-      </w:r>
-      <w:r>
-        <w:rPr>
-          <w:rStyle w:val="VerbatimChar"/>
-        </w:rPr>
-        <w:t xml:space="preserve">https://da.live/#/vlab17-emea/da-getting-started</w:t>
-      </w:r>
-      <w:r>
-        <w:t xml:space="preserve"> </w:t>
-      </w:r>
-      <w:r>
-        <w:t xml:space="preserve">and add a new folder</w:t>
-      </w:r>
-      <w:r>
-        <w:t xml:space="preserve"> </w:t>
-      </w:r>
-      <w:r>
-        <w:rPr>
-          <w:iCs/>
-          <w:i/>
-        </w:rPr>
-        <w:t xml:space="preserve">enablement</w:t>
-      </w:r>
-      <w:r>
-        <w:t xml:space="preserve"> </w:t>
-      </w:r>
-      <w:r>
-        <w:t xml:space="preserve">at the top level.</w:t>
-      </w:r>
-    </w:p>
-    <w:p>
-      <w:pPr>
-        <w:pStyle w:val="BlockText"/>
-      </w:pPr>
-      <w:r>
-        <w:t xml:space="preserve">You will need to provide the URL of your DA site to your students. Even though they will log in to the same VLab Org as you, they will not see your prepared site on da.live until they have already visited it once.</w:t>
-      </w:r>
-    </w:p>
-    <w:bookmarkEnd w:id="31"/>
-    <w:bookmarkStart w:id="35" w:name="connect-da-to-assets"/>
-    <w:p>
-      <w:pPr>
-        <w:pStyle w:val="Heading4"/>
-      </w:pPr>
-      <w:r>
-        <w:t xml:space="preserve">Connect DA to Assets</w:t>
-      </w:r>
-    </w:p>
-    <w:p>
-      <w:pPr>
-        <w:numPr>
-          <w:ilvl w:val="0"/>
-          <w:numId w:val="1004"/>
-        </w:numPr>
-        <w:pStyle w:val="Compact"/>
-      </w:pPr>
-      <w:r>
-        <w:t xml:space="preserve">Open</w:t>
-      </w:r>
-      <w:r>
-        <w:t xml:space="preserve"> </w:t>
-      </w:r>
-      <w:r>
-        <w:rPr>
-          <w:rStyle w:val="VerbatimChar"/>
-        </w:rPr>
-        <w:t xml:space="preserve">https://da.live/config#/&lt;your github user&gt;/</w:t>
-      </w:r>
-    </w:p>
-    <w:p>
-      <w:pPr>
-        <w:numPr>
-          <w:ilvl w:val="0"/>
-          <w:numId w:val="1004"/>
-        </w:numPr>
-        <w:pStyle w:val="Compact"/>
-      </w:pPr>
-      <w:r>
-        <w:t xml:space="preserve">Configure the key</w:t>
-      </w:r>
-      <w:r>
-        <w:t xml:space="preserve"> </w:t>
-      </w:r>
-      <w:r>
-        <w:rPr>
-          <w:iCs/>
-          <w:i/>
-        </w:rPr>
-        <w:t xml:space="preserve">aem.repositoryId</w:t>
-      </w:r>
-      <w:r>
-        <w:t xml:space="preserve"> </w:t>
-      </w:r>
-      <w:r>
-        <w:t xml:space="preserve">with your author URL in the</w:t>
-      </w:r>
-      <w:r>
-        <w:t xml:space="preserve"> </w:t>
-      </w:r>
-      <w:r>
-        <w:rPr>
-          <w:bCs/>
-          <w:b/>
-        </w:rPr>
-        <w:t xml:space="preserve">data</w:t>
-      </w:r>
-      <w:r>
-        <w:t xml:space="preserve"> </w:t>
-      </w:r>
-      <w:r>
-        <w:t xml:space="preserve">sheet as shown below.</w:t>
-      </w:r>
-      <w:r>
-        <w:t xml:space="preserve"> </w:t>
-      </w:r>
-      <w:r>
-        <w:rPr>
-          <w:bCs/>
-          <w:b/>
-        </w:rPr>
-        <w:t xml:space="preserve">Note: no https://</w:t>
-      </w:r>
-      <w:r>
-        <w:t xml:space="preserve"> </w:t>
-      </w:r>
-      <w:r>
-        <w:t xml:space="preserve">!</w:t>
-      </w:r>
-    </w:p>
-    <w:p>
-      <w:pPr>
-        <w:pStyle w:val="FirstParagraph"/>
-      </w:pPr>
-      <w:r>
-        <w:drawing>
-          <wp:inline>
-            <wp:extent cx="5943600" cy="1620981"/>
-            <wp:effectExtent b="0" l="0" r="0" t="0"/>
-            <wp:docPr descr="" title="" id="33" name="Picture"/>
-            <a:graphic>
-              <a:graphicData uri="http://schemas.openxmlformats.org/drawingml/2006/picture">
-                <pic:pic>
-                  <pic:nvPicPr>
-                    <pic:cNvPr descr="/home/runner/workspace/cli/readme_assets/da_assets_author.png" id="34" name="Picture"/>
-                    <pic:cNvPicPr>
-                      <a:picLocks noChangeArrowheads="1" noChangeAspect="1"/>
-                    </pic:cNvPicPr>
-                  </pic:nvPicPr>
-                  <pic:blipFill>
-                    <a:blip r:embed="rId32"/>
-                    <a:stretch>
-                      <a:fillRect/>
-                    </a:stretch>
-                  </pic:blipFill>
-                  <pic:spPr bwMode="auto">
-                    <a:xfrm>
-                      <a:off x="0" y="0"/>
-                      <a:ext cx="5943600" cy="1620981"/>
-                    </a:xfrm>
-                    <a:prstGeom prst="rect">
-                      <a:avLst/>
-                    </a:prstGeom>
-                    <a:noFill/>
-                    <a:ln w="9525">
-                      <a:noFill/>
-                      <a:headEnd/>
-                      <a:tailEnd/>
-                    </a:ln>
-                  </pic:spPr>
-                </pic:pic>
-              </a:graphicData>
-            </a:graphic>
-          </wp:inline>
-        </w:drawing>
-      </w:r>
-    </w:p>
-    <w:bookmarkEnd w:id="35"/>
-    <w:bookmarkStart w:id="36" w:name="permissions"/>
-    <w:p>
-      <w:pPr>
-        <w:pStyle w:val="Heading4"/>
-      </w:pPr>
-      <w:r>
-        <w:t xml:space="preserve">Permissions</w:t>
-      </w:r>
-    </w:p>
-    <w:p>
-      <w:pPr>
-        <w:numPr>
-          <w:ilvl w:val="0"/>
-          <w:numId w:val="1005"/>
-        </w:numPr>
-        <w:pStyle w:val="Compact"/>
-      </w:pPr>
-      <w:r>
-        <w:t xml:space="preserve">In IMS, assign the group</w:t>
-      </w:r>
-      <w:r>
-        <w:t xml:space="preserve"> </w:t>
-      </w:r>
-      <w:r>
-        <w:rPr>
-          <w:iCs/>
-          <w:i/>
-        </w:rPr>
-        <w:t xml:space="preserve">AEM Assets Collaborator Users</w:t>
-      </w:r>
-      <w:r>
-        <w:t xml:space="preserve"> </w:t>
-      </w:r>
-      <w:r>
-        <w:t xml:space="preserve">to your VLab users on your dev sandbox author.</w:t>
-      </w:r>
-    </w:p>
-    <w:bookmarkEnd w:id="36"/>
-    <w:bookmarkEnd w:id="37"/>
-    <w:bookmarkStart w:id="41" w:name="other-important-notes"/>
-    <w:p>
-      <w:pPr>
-        <w:pStyle w:val="Heading3"/>
-      </w:pPr>
-      <w:r>
-        <w:t xml:space="preserve">Other important notes:</w:t>
-      </w:r>
-    </w:p>
-    <w:p>
-      <w:pPr>
-        <w:numPr>
-          <w:ilvl w:val="0"/>
-          <w:numId w:val="1006"/>
-        </w:numPr>
-        <w:pStyle w:val="Compact"/>
-      </w:pPr>
-      <w:r>
-        <w:t xml:space="preserve">you can protect your site/org by creating a permissions sheet in your DA VLab Org and suitable user groups in IMS:</w:t>
-      </w:r>
-    </w:p>
-    <w:p>
-      <w:pPr>
-        <w:numPr>
-          <w:ilvl w:val="0"/>
-          <w:numId w:val="1006"/>
-        </w:numPr>
-        <w:pStyle w:val="Compact"/>
-      </w:pPr>
-      <w:r>
-        <w:t xml:space="preserve">The Org ID is found in the admin console URL, for example https://adminconsole.adobe.com/E15EA5EF56F25C847F000101@AdobeOrg. Two user groups have been created - da-admin and da-authors. Your students should be added to da-authors.</w:t>
-      </w:r>
-    </w:p>
-    <w:p>
-      <w:pPr>
-        <w:pStyle w:val="FirstParagraph"/>
-      </w:pPr>
-      <w:r>
-        <w:drawing>
-          <wp:inline>
-            <wp:extent cx="5943600" cy="2746805"/>
-            <wp:effectExtent b="0" l="0" r="0" t="0"/>
-            <wp:docPr descr="" title="" id="39" name="Picture"/>
-            <a:graphic>
-              <a:graphicData uri="http://schemas.openxmlformats.org/drawingml/2006/picture">
-                <pic:pic>
-                  <pic:nvPicPr>
-                    <pic:cNvPr descr="/home/runner/workspace/cli/readme_assets/permissions_sheet.png" id="40" name="Picture"/>
-                    <pic:cNvPicPr>
-                      <a:picLocks noChangeArrowheads="1" noChangeAspect="1"/>
-                    </pic:cNvPicPr>
-                  </pic:nvPicPr>
-                  <pic:blipFill>
-                    <a:blip r:embed="rId38"/>
-                    <a:stretch>
-                      <a:fillRect/>
-                    </a:stretch>
-                  </pic:blipFill>
-                  <pic:spPr bwMode="auto">
-                    <a:xfrm>
-                      <a:off x="0" y="0"/>
-                      <a:ext cx="5943600" cy="2746805"/>
-                    </a:xfrm>
-                    <a:prstGeom prst="rect">
-                      <a:avLst/>
-                    </a:prstGeom>
-                    <a:noFill/>
-                    <a:ln w="9525">
-                      <a:noFill/>
-                      <a:headEnd/>
-                      <a:tailEnd/>
-                    </a:ln>
-                  </pic:spPr>
-                </pic:pic>
-              </a:graphicData>
-            </a:graphic>
-          </wp:inline>
-        </w:drawing>
-      </w:r>
-    </w:p>
-    <w:bookmarkEnd w:id="41"/>
+    <w:bookmarkEnd w:id="23"/>
     <w:sectPr>
       <w:pgSz w:h="15840" w:w="12240"/>
       <w:pgMar w:bottom="1440" w:footer="720" w:gutter="0" w:header="720" w:left="1440" w:right="1440" w:top="324"/>
@@ -1205,82 +513,6 @@
     <w:lvl w:ilvl="8">
       <w:numFmt w:val="bullet"/>
       <w:lvlText w:val=" "/>
-      <w:lvlJc w:val="left"/>
-      <w:pPr>
-        <w:ind w:left="6480" w:hanging="480"/>
-      </w:pPr>
-    </w:lvl>
-  </w:abstractNum>
-  <w:abstractNum w:abstractNumId="991">
-    <w:nsid w:val="A991"/>
-    <w:multiLevelType w:val="multilevel"/>
-    <w:lvl w:ilvl="0">
-      <w:numFmt w:val="bullet"/>
-      <w:lvlText w:val="•"/>
-      <w:lvlJc w:val="left"/>
-      <w:pPr>
-        <w:ind w:left="720" w:hanging="480"/>
-      </w:pPr>
-    </w:lvl>
-    <w:lvl w:ilvl="1">
-      <w:numFmt w:val="bullet"/>
-      <w:lvlText w:val="–"/>
-      <w:lvlJc w:val="left"/>
-      <w:pPr>
-        <w:ind w:left="1440" w:hanging="480"/>
-      </w:pPr>
-    </w:lvl>
-    <w:lvl w:ilvl="2">
-      <w:numFmt w:val="bullet"/>
-      <w:lvlText w:val="•"/>
-      <w:lvlJc w:val="left"/>
-      <w:pPr>
-        <w:ind w:left="2160" w:hanging="480"/>
-      </w:pPr>
-    </w:lvl>
-    <w:lvl w:ilvl="3">
-      <w:numFmt w:val="bullet"/>
-      <w:lvlText w:val="–"/>
-      <w:lvlJc w:val="left"/>
-      <w:pPr>
-        <w:ind w:left="2880" w:hanging="480"/>
-      </w:pPr>
-    </w:lvl>
-    <w:lvl w:ilvl="4">
-      <w:numFmt w:val="bullet"/>
-      <w:lvlText w:val="•"/>
-      <w:lvlJc w:val="left"/>
-      <w:pPr>
-        <w:ind w:left="3600" w:hanging="480"/>
-      </w:pPr>
-    </w:lvl>
-    <w:lvl w:ilvl="5">
-      <w:numFmt w:val="bullet"/>
-      <w:lvlText w:val="–"/>
-      <w:lvlJc w:val="left"/>
-      <w:pPr>
-        <w:ind w:left="4320" w:hanging="480"/>
-      </w:pPr>
-    </w:lvl>
-    <w:lvl w:ilvl="6">
-      <w:numFmt w:val="bullet"/>
-      <w:lvlText w:val="•"/>
-      <w:lvlJc w:val="left"/>
-      <w:pPr>
-        <w:ind w:left="5040" w:hanging="480"/>
-      </w:pPr>
-    </w:lvl>
-    <w:lvl w:ilvl="7">
-      <w:numFmt w:val="bullet"/>
-      <w:lvlText w:val="–"/>
-      <w:lvlJc w:val="left"/>
-      <w:pPr>
-        <w:ind w:left="5760" w:hanging="480"/>
-      </w:pPr>
-    </w:lvl>
-    <w:lvl w:ilvl="8">
-      <w:numFmt w:val="bullet"/>
-      <w:lvlText w:val="•"/>
       <w:lvlJc w:val="left"/>
       <w:pPr>
         <w:ind w:left="6480" w:hanging="480"/>
@@ -1307,24 +539,6 @@
   </w:num>
   <w:num w:numId="1000">
     <w:abstractNumId w:val="990"/>
-  </w:num>
-  <w:num w:numId="1001">
-    <w:abstractNumId w:val="991"/>
-  </w:num>
-  <w:num w:numId="1002">
-    <w:abstractNumId w:val="991"/>
-  </w:num>
-  <w:num w:numId="1003">
-    <w:abstractNumId w:val="991"/>
-  </w:num>
-  <w:num w:numId="1004">
-    <w:abstractNumId w:val="991"/>
-  </w:num>
-  <w:num w:numId="1005">
-    <w:abstractNumId w:val="991"/>
-  </w:num>
-  <w:num w:numId="1006">
-    <w:abstractNumId w:val="991"/>
   </w:num>
 </w:numbering>
 </file>

</xml_diff>